<commit_message>
Update Defining the Problem Statement - Problem Statement Draft.docx
</commit_message>
<xml_diff>
--- a/Docs/Defining the Problem Statement - Problem Statement Draft.docx
+++ b/Docs/Defining the Problem Statement - Problem Statement Draft.docx
@@ -27,7 +27,15 @@
     <w:p/>
     <w:p>
       <w:r>
-        <w:t>Problem: Africa is home to 17% of the world’s population but only represents &gt;1% of insured catastrophe losses worldwide. There is a high cost of living with a low income level. 30% of the population is unemployed while 50% earns below the average income. People do not feel the need to pay for a risk that might never happen. Incorrect audience being targeted.</w:t>
+        <w:t xml:space="preserve">Problem: Africa is home to 17% of the world’s population but only represents &gt;1% of insured catastrophe losses worldwide. There is a high cost of living with a </w:t>
+      </w:r>
+      <w:proofErr w:type="gramStart"/>
+      <w:r>
+        <w:t>low income</w:t>
+      </w:r>
+      <w:proofErr w:type="gramEnd"/>
+      <w:r>
+        <w:t xml:space="preserve"> level. 30% of the population is unemployed while 50% earns below the average income. People do not feel the need to pay for a risk that might never happen. Incorrect audience being targeted.</w:t>
       </w:r>
     </w:p>
     <w:p/>
@@ -57,7 +65,17 @@
         </w:numPr>
       </w:pPr>
       <w:r>
-        <w:t>Africa has a high population where by there is ample room to grow the insurance industry which in turn contributes towards the African continent’s economic enhancement</w:t>
+        <w:t xml:space="preserve">Africa has a high population </w:t>
+      </w:r>
+      <w:proofErr w:type="spellStart"/>
+      <w:proofErr w:type="gramStart"/>
+      <w:r>
+        <w:t>where by</w:t>
+      </w:r>
+      <w:proofErr w:type="spellEnd"/>
+      <w:proofErr w:type="gramEnd"/>
+      <w:r>
+        <w:t xml:space="preserve"> there is ample room to grow the insurance industry which in turn contributes towards the African continent’s economic enhancement</w:t>
       </w:r>
     </w:p>
     <w:p>
@@ -163,7 +181,15 @@
         </w:numPr>
       </w:pPr>
       <w:r>
-        <w:t xml:space="preserve">Create insurance packages that are affordable to the majority of the African </w:t>
+        <w:t xml:space="preserve">Create insurance packages that are affordable to </w:t>
+      </w:r>
+      <w:proofErr w:type="gramStart"/>
+      <w:r>
+        <w:t>the majority of</w:t>
+      </w:r>
+      <w:proofErr w:type="gramEnd"/>
+      <w:r>
+        <w:t xml:space="preserve"> the African </w:t>
       </w:r>
       <w:r>
         <w:t>population.</w:t>

</xml_diff>